<commit_message>
Last changes for now
</commit_message>
<xml_diff>
--- a/Coursework/COM517 Testing Template.docx
+++ b/Coursework/COM517 Testing Template.docx
@@ -28,34 +28,47 @@
         <w:t xml:space="preserve"> </w:t>
       </w:r>
       <w:r>
+        <w:t>Jonnie Carino</w:t>
+      </w:r>
+      <w:r>
         <w:br/>
         <w:t>Student Number:</w:t>
       </w:r>
       <w:r>
         <w:t xml:space="preserve"> </w:t>
       </w:r>
-    </w:p>
-    <w:p>
-      <w:pPr>
-        <w:rPr>
-          <w:b/>
-          <w:bCs/>
-        </w:rPr>
-      </w:pPr>
-    </w:p>
-    <w:p>
-      <w:pPr>
-        <w:rPr>
-          <w:b/>
-          <w:bCs/>
-        </w:rPr>
-      </w:pPr>
-      <w:r>
-        <w:rPr>
-          <w:b/>
-          <w:bCs/>
-        </w:rPr>
-        <w:t>Dataset Tables: ______________ and ______________</w:t>
+      <w:r>
+        <w:t>B00835055</w:t>
+      </w:r>
+    </w:p>
+    <w:p>
+      <w:pPr>
+        <w:rPr>
+          <w:b/>
+          <w:bCs/>
+        </w:rPr>
+      </w:pPr>
+    </w:p>
+    <w:p>
+      <w:pPr>
+        <w:rPr>
+          <w:b/>
+          <w:bCs/>
+        </w:rPr>
+      </w:pPr>
+      <w:r>
+        <w:rPr>
+          <w:b/>
+          <w:bCs/>
+        </w:rPr>
+        <w:t xml:space="preserve">Dataset Tables: </w:t>
+      </w:r>
+      <w:r>
+        <w:rPr>
+          <w:b/>
+          <w:bCs/>
+        </w:rPr>
+        <w:t>categories collection</w:t>
       </w:r>
     </w:p>
     <w:p>
@@ -105,13 +118,8 @@
         <w:t xml:space="preserve">: </w:t>
       </w:r>
       <w:r>
-        <w:t>/</w:t>
-      </w:r>
-      <w:proofErr w:type="spellStart"/>
-      <w:r>
-        <w:t>get_math_tags</w:t>
-      </w:r>
-      <w:proofErr w:type="spellEnd"/>
+        <w:t>/get_math_tags</w:t>
+      </w:r>
     </w:p>
     <w:p>
       <w:r>
@@ -121,16 +129,16 @@
         <mc:AlternateContent>
           <mc:Choice Requires="wps">
             <w:drawing>
-              <wp:anchor distT="0" distB="0" distL="114300" distR="114300" simplePos="0" relativeHeight="251659264" behindDoc="0" locked="0" layoutInCell="1" allowOverlap="1" wp14:anchorId="36B32B9E" wp14:editId="4BD4EA5B">
+              <wp:anchor distT="0" distB="0" distL="114300" distR="114300" simplePos="0" relativeHeight="251659264" behindDoc="0" locked="0" layoutInCell="1" allowOverlap="1" wp14:anchorId="36B32B9E" wp14:editId="6ADC733A">
                 <wp:simplePos x="0" y="0"/>
                 <wp:positionH relativeFrom="column">
-                  <wp:posOffset>4482</wp:posOffset>
+                  <wp:posOffset>0</wp:posOffset>
                 </wp:positionH>
                 <wp:positionV relativeFrom="paragraph">
-                  <wp:posOffset>96557</wp:posOffset>
+                  <wp:posOffset>97154</wp:posOffset>
                 </wp:positionV>
-                <wp:extent cx="5961530" cy="2940424"/>
-                <wp:effectExtent l="0" t="0" r="7620" b="19050"/>
+                <wp:extent cx="5961530" cy="3248025"/>
+                <wp:effectExtent l="0" t="0" r="20320" b="28575"/>
                 <wp:wrapNone/>
                 <wp:docPr id="378501625" name="Rectangle 1"/>
                 <wp:cNvGraphicFramePr/>
@@ -141,7 +149,7 @@
                       <wps:spPr>
                         <a:xfrm>
                           <a:off x="0" y="0"/>
-                          <a:ext cx="5961530" cy="2940424"/>
+                          <a:ext cx="5961530" cy="3248025"/>
                         </a:xfrm>
                         <a:prstGeom prst="rect">
                           <a:avLst/>
@@ -164,11 +172,58 @@
                       <wps:txbx>
                         <w:txbxContent>
                           <w:p>
-                            <w:proofErr w:type="spellStart"/>
                             <w:r>
                               <w:t>Pytest</w:t>
                             </w:r>
-                            <w:proofErr w:type="spellEnd"/>
+                            <w:r>
+                              <w:t>:</w:t>
+                            </w:r>
+                            <w:r>
+                              <w:br/>
+                            </w:r>
+                            <w:r>
+                              <w:rPr>
+                                <w:noProof/>
+                              </w:rPr>
+                              <w:drawing>
+                                <wp:inline distT="0" distB="0" distL="0" distR="0" wp14:anchorId="326A8FBC" wp14:editId="754EC470">
+                                  <wp:extent cx="2849880" cy="2835910"/>
+                                  <wp:effectExtent l="0" t="0" r="7620" b="2540"/>
+                                  <wp:docPr id="1617483343" name="Picture 1" descr="A screen shot of a computer program&#10;&#10;Description automatically generated"/>
+                                  <wp:cNvGraphicFramePr>
+                                    <a:graphicFrameLocks xmlns:a="http://schemas.openxmlformats.org/drawingml/2006/main" noChangeAspect="1"/>
+                                  </wp:cNvGraphicFramePr>
+                                  <a:graphic xmlns:a="http://schemas.openxmlformats.org/drawingml/2006/main">
+                                    <a:graphicData uri="http://schemas.openxmlformats.org/drawingml/2006/picture">
+                                      <pic:pic xmlns:pic="http://schemas.openxmlformats.org/drawingml/2006/picture">
+                                        <pic:nvPicPr>
+                                          <pic:cNvPr id="1617483343" name="Picture 1" descr="A screen shot of a computer program&#10;&#10;Description automatically generated"/>
+                                          <pic:cNvPicPr/>
+                                        </pic:nvPicPr>
+                                        <pic:blipFill>
+                                          <a:blip r:embed="rId7"/>
+                                          <a:stretch>
+                                            <a:fillRect/>
+                                          </a:stretch>
+                                        </pic:blipFill>
+                                        <pic:spPr>
+                                          <a:xfrm>
+                                            <a:off x="0" y="0"/>
+                                            <a:ext cx="2849880" cy="2835910"/>
+                                          </a:xfrm>
+                                          <a:prstGeom prst="rect">
+                                            <a:avLst/>
+                                          </a:prstGeom>
+                                        </pic:spPr>
+                                      </pic:pic>
+                                    </a:graphicData>
+                                  </a:graphic>
+                                </wp:inline>
+                              </w:drawing>
+                            </w:r>
+                            <w:r>
+                              <w:br/>
+                            </w:r>
                           </w:p>
                         </w:txbxContent>
                       </wps:txbx>
@@ -189,15 +244,62 @@
           </mc:Choice>
           <mc:Fallback>
             <w:pict>
-              <v:rect w14:anchorId="36B32B9E" id="Rectangle 1" o:spid="_x0000_s1026" style="position:absolute;margin-left:.35pt;margin-top:7.6pt;width:469.4pt;height:231.55pt;z-index:251659264;visibility:visible;mso-wrap-style:square;mso-height-percent:0;mso-wrap-distance-left:9pt;mso-wrap-distance-top:0;mso-wrap-distance-right:9pt;mso-wrap-distance-bottom:0;mso-position-horizontal:absolute;mso-position-horizontal-relative:text;mso-position-vertical:absolute;mso-position-vertical-relative:text;mso-height-percent:0;mso-height-relative:margin;v-text-anchor:middle" o:gfxdata="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" fillcolor="white [3201]" strokecolor="black [3200]" strokeweight="1pt">
+              <v:rect w14:anchorId="36B32B9E" id="Rectangle 1" o:spid="_x0000_s1026" style="position:absolute;margin-left:0;margin-top:7.65pt;width:469.4pt;height:255.75pt;z-index:251659264;visibility:visible;mso-wrap-style:square;mso-height-percent:0;mso-wrap-distance-left:9pt;mso-wrap-distance-top:0;mso-wrap-distance-right:9pt;mso-wrap-distance-bottom:0;mso-position-horizontal:absolute;mso-position-horizontal-relative:text;mso-position-vertical:absolute;mso-position-vertical-relative:text;mso-height-percent:0;mso-height-relative:margin;v-text-anchor:middle" o:gfxdata="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" fillcolor="white [3201]" strokecolor="black [3200]" strokeweight="1pt">
                 <v:textbox>
                   <w:txbxContent>
                     <w:p>
-                      <w:proofErr w:type="spellStart"/>
                       <w:r>
                         <w:t>Pytest</w:t>
                       </w:r>
-                      <w:proofErr w:type="spellEnd"/>
+                      <w:r>
+                        <w:t>:</w:t>
+                      </w:r>
+                      <w:r>
+                        <w:br/>
+                      </w:r>
+                      <w:r>
+                        <w:rPr>
+                          <w:noProof/>
+                        </w:rPr>
+                        <w:drawing>
+                          <wp:inline distT="0" distB="0" distL="0" distR="0" wp14:anchorId="326A8FBC" wp14:editId="754EC470">
+                            <wp:extent cx="2849880" cy="2835910"/>
+                            <wp:effectExtent l="0" t="0" r="7620" b="2540"/>
+                            <wp:docPr id="1617483343" name="Picture 1" descr="A screen shot of a computer program&#10;&#10;Description automatically generated"/>
+                            <wp:cNvGraphicFramePr>
+                              <a:graphicFrameLocks xmlns:a="http://schemas.openxmlformats.org/drawingml/2006/main" noChangeAspect="1"/>
+                            </wp:cNvGraphicFramePr>
+                            <a:graphic xmlns:a="http://schemas.openxmlformats.org/drawingml/2006/main">
+                              <a:graphicData uri="http://schemas.openxmlformats.org/drawingml/2006/picture">
+                                <pic:pic xmlns:pic="http://schemas.openxmlformats.org/drawingml/2006/picture">
+                                  <pic:nvPicPr>
+                                    <pic:cNvPr id="1617483343" name="Picture 1" descr="A screen shot of a computer program&#10;&#10;Description automatically generated"/>
+                                    <pic:cNvPicPr/>
+                                  </pic:nvPicPr>
+                                  <pic:blipFill>
+                                    <a:blip r:embed="rId7"/>
+                                    <a:stretch>
+                                      <a:fillRect/>
+                                    </a:stretch>
+                                  </pic:blipFill>
+                                  <pic:spPr>
+                                    <a:xfrm>
+                                      <a:off x="0" y="0"/>
+                                      <a:ext cx="2849880" cy="2835910"/>
+                                    </a:xfrm>
+                                    <a:prstGeom prst="rect">
+                                      <a:avLst/>
+                                    </a:prstGeom>
+                                  </pic:spPr>
+                                </pic:pic>
+                              </a:graphicData>
+                            </a:graphic>
+                          </wp:inline>
+                        </w:drawing>
+                      </w:r>
+                      <w:r>
+                        <w:br/>
+                      </w:r>
                     </w:p>
                   </w:txbxContent>
                 </v:textbox>
@@ -213,6 +315,14 @@
     <w:p/>
     <w:p/>
     <w:p/>
+    <w:p>
+      <w:pPr>
+        <w:rPr>
+          <w:b/>
+          <w:bCs/>
+        </w:rPr>
+      </w:pPr>
+    </w:p>
     <w:p>
       <w:pPr>
         <w:rPr>
@@ -327,23 +437,7 @@
                               <w:t>This test fixture is</w:t>
                             </w:r>
                             <w:r>
-                              <w:t xml:space="preserve"> to verify the /</w:t>
-                            </w:r>
-                            <w:proofErr w:type="spellStart"/>
-                            <w:r>
-                              <w:t>get_math_tags</w:t>
-                            </w:r>
-                            <w:proofErr w:type="spellEnd"/>
-                            <w:r>
-                              <w:t xml:space="preserve"> endpoint which retrieves the documents from the categories collection that have a tag with the name of “math”. It checks the response from the /</w:t>
-                            </w:r>
-                            <w:proofErr w:type="spellStart"/>
-                            <w:r>
-                              <w:t>get_math_tags</w:t>
-                            </w:r>
-                            <w:proofErr w:type="spellEnd"/>
-                            <w:r>
-                              <w:t xml:space="preserve"> endpoint to see if it contains the expected data.</w:t>
+                              <w:t xml:space="preserve"> to verify the /get_math_tags endpoint which retrieves the documents from the categories collection that have a tag with the name of “math”. It checks the response from the /get_math_tags endpoint to see if it contains the expected data.</w:t>
                             </w:r>
                           </w:p>
                         </w:txbxContent>
@@ -373,23 +467,7 @@
                         <w:t>This test fixture is</w:t>
                       </w:r>
                       <w:r>
-                        <w:t xml:space="preserve"> to verify the /</w:t>
-                      </w:r>
-                      <w:proofErr w:type="spellStart"/>
-                      <w:r>
-                        <w:t>get_math_tags</w:t>
-                      </w:r>
-                      <w:proofErr w:type="spellEnd"/>
-                      <w:r>
-                        <w:t xml:space="preserve"> endpoint which retrieves the documents from the categories collection that have a tag with the name of “math”. It checks the response from the /</w:t>
-                      </w:r>
-                      <w:proofErr w:type="spellStart"/>
-                      <w:r>
-                        <w:t>get_math_tags</w:t>
-                      </w:r>
-                      <w:proofErr w:type="spellEnd"/>
-                      <w:r>
-                        <w:t xml:space="preserve"> endpoint to see if it contains the expected data.</w:t>
+                        <w:t xml:space="preserve"> to verify the /get_math_tags endpoint which retrieves the documents from the categories collection that have a tag with the name of “math”. It checks the response from the /get_math_tags endpoint to see if it contains the expected data.</w:t>
                       </w:r>
                     </w:p>
                   </w:txbxContent>
@@ -468,7 +546,6 @@
           <w:b/>
           <w:bCs/>
         </w:rPr>
-        <w:lastRenderedPageBreak/>
         <w:t xml:space="preserve">Endpoint </w:t>
       </w:r>
       <w:r>
@@ -491,13 +568,8 @@
         <w:t xml:space="preserve">: </w:t>
       </w:r>
       <w:r>
-        <w:t>/</w:t>
-      </w:r>
-      <w:proofErr w:type="spellStart"/>
-      <w:r>
-        <w:t>get_mmt_severity_high</w:t>
-      </w:r>
-      <w:proofErr w:type="spellEnd"/>
+        <w:t>/get_mmt_severity_high</w:t>
+      </w:r>
     </w:p>
     <w:p>
       <w:r>
@@ -507,16 +579,16 @@
         <mc:AlternateContent>
           <mc:Choice Requires="wps">
             <w:drawing>
-              <wp:anchor distT="0" distB="0" distL="114300" distR="114300" simplePos="0" relativeHeight="251661312" behindDoc="0" locked="0" layoutInCell="1" allowOverlap="1" wp14:anchorId="0FFDB210" wp14:editId="12A4C0F8">
+              <wp:anchor distT="0" distB="0" distL="114300" distR="114300" simplePos="0" relativeHeight="251661312" behindDoc="0" locked="0" layoutInCell="1" allowOverlap="1" wp14:anchorId="0FFDB210" wp14:editId="54CD92CD">
                 <wp:simplePos x="0" y="0"/>
                 <wp:positionH relativeFrom="column">
-                  <wp:posOffset>4482</wp:posOffset>
+                  <wp:posOffset>0</wp:posOffset>
                 </wp:positionH>
                 <wp:positionV relativeFrom="paragraph">
-                  <wp:posOffset>96557</wp:posOffset>
+                  <wp:posOffset>96520</wp:posOffset>
                 </wp:positionV>
-                <wp:extent cx="5961530" cy="2940424"/>
-                <wp:effectExtent l="0" t="0" r="7620" b="19050"/>
+                <wp:extent cx="5961530" cy="3333750"/>
+                <wp:effectExtent l="0" t="0" r="20320" b="19050"/>
                 <wp:wrapNone/>
                 <wp:docPr id="1239878189" name="Rectangle 1"/>
                 <wp:cNvGraphicFramePr/>
@@ -527,7 +599,7 @@
                       <wps:spPr>
                         <a:xfrm>
                           <a:off x="0" y="0"/>
-                          <a:ext cx="5961530" cy="2940424"/>
+                          <a:ext cx="5961530" cy="3333750"/>
                         </a:xfrm>
                         <a:prstGeom prst="rect">
                           <a:avLst/>
@@ -550,13 +622,53 @@
                       <wps:txbx>
                         <w:txbxContent>
                           <w:p>
-                            <w:proofErr w:type="spellStart"/>
                             <w:r>
-                              <w:t>Pytest</w:t>
+                              <w:t xml:space="preserve">Pytest </w:t>
                             </w:r>
-                            <w:proofErr w:type="spellEnd"/>
                             <w:r>
-                              <w:t xml:space="preserve"> </w:t>
+                              <w:t>:</w:t>
+                            </w:r>
+                          </w:p>
+                          <w:p>
+                            <w:r>
+                              <w:rPr>
+                                <w:noProof/>
+                              </w:rPr>
+                              <w:drawing>
+                                <wp:inline distT="0" distB="0" distL="0" distR="0" wp14:anchorId="7E494810" wp14:editId="3C305C51">
+                                  <wp:extent cx="3301365" cy="2835910"/>
+                                  <wp:effectExtent l="0" t="0" r="0" b="2540"/>
+                                  <wp:docPr id="1592210450" name="Picture 1" descr="A computer screen with text and images&#10;&#10;Description automatically generated"/>
+                                  <wp:cNvGraphicFramePr>
+                                    <a:graphicFrameLocks xmlns:a="http://schemas.openxmlformats.org/drawingml/2006/main" noChangeAspect="1"/>
+                                  </wp:cNvGraphicFramePr>
+                                  <a:graphic xmlns:a="http://schemas.openxmlformats.org/drawingml/2006/main">
+                                    <a:graphicData uri="http://schemas.openxmlformats.org/drawingml/2006/picture">
+                                      <pic:pic xmlns:pic="http://schemas.openxmlformats.org/drawingml/2006/picture">
+                                        <pic:nvPicPr>
+                                          <pic:cNvPr id="1592210450" name="Picture 1" descr="A computer screen with text and images&#10;&#10;Description automatically generated"/>
+                                          <pic:cNvPicPr/>
+                                        </pic:nvPicPr>
+                                        <pic:blipFill>
+                                          <a:blip r:embed="rId8"/>
+                                          <a:stretch>
+                                            <a:fillRect/>
+                                          </a:stretch>
+                                        </pic:blipFill>
+                                        <pic:spPr>
+                                          <a:xfrm>
+                                            <a:off x="0" y="0"/>
+                                            <a:ext cx="3301365" cy="2835910"/>
+                                          </a:xfrm>
+                                          <a:prstGeom prst="rect">
+                                            <a:avLst/>
+                                          </a:prstGeom>
+                                        </pic:spPr>
+                                      </pic:pic>
+                                    </a:graphicData>
+                                  </a:graphic>
+                                </wp:inline>
+                              </w:drawing>
                             </w:r>
                           </w:p>
                           <w:p/>
@@ -579,17 +691,57 @@
           </mc:Choice>
           <mc:Fallback>
             <w:pict>
-              <v:rect w14:anchorId="0FFDB210" id="_x0000_s1028" style="position:absolute;margin-left:.35pt;margin-top:7.6pt;width:469.4pt;height:231.55pt;z-index:251661312;visibility:visible;mso-wrap-style:square;mso-height-percent:0;mso-wrap-distance-left:9pt;mso-wrap-distance-top:0;mso-wrap-distance-right:9pt;mso-wrap-distance-bottom:0;mso-position-horizontal:absolute;mso-position-horizontal-relative:text;mso-position-vertical:absolute;mso-position-vertical-relative:text;mso-height-percent:0;mso-height-relative:margin;v-text-anchor:middle" o:gfxdata="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" fillcolor="white [3201]" strokecolor="black [3200]" strokeweight="1pt">
+              <v:rect w14:anchorId="0FFDB210" id="_x0000_s1028" style="position:absolute;margin-left:0;margin-top:7.6pt;width:469.4pt;height:262.5pt;z-index:251661312;visibility:visible;mso-wrap-style:square;mso-height-percent:0;mso-wrap-distance-left:9pt;mso-wrap-distance-top:0;mso-wrap-distance-right:9pt;mso-wrap-distance-bottom:0;mso-position-horizontal:absolute;mso-position-horizontal-relative:text;mso-position-vertical:absolute;mso-position-vertical-relative:text;mso-height-percent:0;mso-height-relative:margin;v-text-anchor:middle" o:gfxdata="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" fillcolor="white [3201]" strokecolor="black [3200]" strokeweight="1pt">
                 <v:textbox>
                   <w:txbxContent>
                     <w:p>
-                      <w:proofErr w:type="spellStart"/>
                       <w:r>
-                        <w:t>Pytest</w:t>
+                        <w:t xml:space="preserve">Pytest </w:t>
                       </w:r>
-                      <w:proofErr w:type="spellEnd"/>
                       <w:r>
-                        <w:t xml:space="preserve"> </w:t>
+                        <w:t>:</w:t>
+                      </w:r>
+                    </w:p>
+                    <w:p>
+                      <w:r>
+                        <w:rPr>
+                          <w:noProof/>
+                        </w:rPr>
+                        <w:drawing>
+                          <wp:inline distT="0" distB="0" distL="0" distR="0" wp14:anchorId="7E494810" wp14:editId="3C305C51">
+                            <wp:extent cx="3301365" cy="2835910"/>
+                            <wp:effectExtent l="0" t="0" r="0" b="2540"/>
+                            <wp:docPr id="1592210450" name="Picture 1" descr="A computer screen with text and images&#10;&#10;Description automatically generated"/>
+                            <wp:cNvGraphicFramePr>
+                              <a:graphicFrameLocks xmlns:a="http://schemas.openxmlformats.org/drawingml/2006/main" noChangeAspect="1"/>
+                            </wp:cNvGraphicFramePr>
+                            <a:graphic xmlns:a="http://schemas.openxmlformats.org/drawingml/2006/main">
+                              <a:graphicData uri="http://schemas.openxmlformats.org/drawingml/2006/picture">
+                                <pic:pic xmlns:pic="http://schemas.openxmlformats.org/drawingml/2006/picture">
+                                  <pic:nvPicPr>
+                                    <pic:cNvPr id="1592210450" name="Picture 1" descr="A computer screen with text and images&#10;&#10;Description automatically generated"/>
+                                    <pic:cNvPicPr/>
+                                  </pic:nvPicPr>
+                                  <pic:blipFill>
+                                    <a:blip r:embed="rId8"/>
+                                    <a:stretch>
+                                      <a:fillRect/>
+                                    </a:stretch>
+                                  </pic:blipFill>
+                                  <pic:spPr>
+                                    <a:xfrm>
+                                      <a:off x="0" y="0"/>
+                                      <a:ext cx="3301365" cy="2835910"/>
+                                    </a:xfrm>
+                                    <a:prstGeom prst="rect">
+                                      <a:avLst/>
+                                    </a:prstGeom>
+                                  </pic:spPr>
+                                </pic:pic>
+                              </a:graphicData>
+                            </a:graphic>
+                          </wp:inline>
+                        </w:drawing>
                       </w:r>
                     </w:p>
                     <w:p/>
@@ -607,6 +759,14 @@
     <w:p/>
     <w:p/>
     <w:p/>
+    <w:p>
+      <w:pPr>
+        <w:rPr>
+          <w:b/>
+          <w:bCs/>
+        </w:rPr>
+      </w:pPr>
+    </w:p>
     <w:p>
       <w:pPr>
         <w:rPr>
@@ -704,23 +864,7 @@
                         <w:txbxContent>
                           <w:p>
                             <w:r>
-                              <w:t>This test fixture is to verify the /</w:t>
-                            </w:r>
-                            <w:proofErr w:type="spellStart"/>
-                            <w:r>
-                              <w:t>get_mmet_severity_high</w:t>
-                            </w:r>
-                            <w:proofErr w:type="spellEnd"/>
-                            <w:r>
-                              <w:t xml:space="preserve"> endpoint which retrieves documents from the categories collection that have a </w:t>
-                            </w:r>
-                            <w:proofErr w:type="spellStart"/>
-                            <w:r>
-                              <w:t>categeory</w:t>
-                            </w:r>
-                            <w:proofErr w:type="spellEnd"/>
-                            <w:r>
-                              <w:t xml:space="preserve"> field of </w:t>
+                              <w:t xml:space="preserve">This test fixture is to verify the /get_mmet_severity_high endpoint which retrieves documents from the categories collection that have a categeory field of </w:t>
                             </w:r>
                             <w:r>
                               <w:t xml:space="preserve">"Method, Mathematics and Terminology", a </w:t>
@@ -732,18 +876,7 @@
                               <w:t>everity field value of "High" and a Priority field value of "Critical".</w:t>
                             </w:r>
                             <w:r>
-                              <w:t xml:space="preserve"> It then checks that the response from the </w:t>
-                            </w:r>
-                            <w:r>
-                              <w:t>/</w:t>
-                            </w:r>
-                            <w:proofErr w:type="spellStart"/>
-                            <w:r>
-                              <w:t>get_mmet_severity_high</w:t>
-                            </w:r>
-                            <w:proofErr w:type="spellEnd"/>
-                            <w:r>
-                              <w:t xml:space="preserve"> endpoint contains the expected data.</w:t>
+                              <w:t xml:space="preserve"> It then checks that the response from the /get_mmet_severity_high endpoint contains the expected data.</w:t>
                             </w:r>
                           </w:p>
                         </w:txbxContent>
@@ -770,23 +903,7 @@
                   <w:txbxContent>
                     <w:p>
                       <w:r>
-                        <w:t>This test fixture is to verify the /</w:t>
-                      </w:r>
-                      <w:proofErr w:type="spellStart"/>
-                      <w:r>
-                        <w:t>get_mmet_severity_high</w:t>
-                      </w:r>
-                      <w:proofErr w:type="spellEnd"/>
-                      <w:r>
-                        <w:t xml:space="preserve"> endpoint which retrieves documents from the categories collection that have a </w:t>
-                      </w:r>
-                      <w:proofErr w:type="spellStart"/>
-                      <w:r>
-                        <w:t>categeory</w:t>
-                      </w:r>
-                      <w:proofErr w:type="spellEnd"/>
-                      <w:r>
-                        <w:t xml:space="preserve"> field of </w:t>
+                        <w:t xml:space="preserve">This test fixture is to verify the /get_mmet_severity_high endpoint which retrieves documents from the categories collection that have a categeory field of </w:t>
                       </w:r>
                       <w:r>
                         <w:t xml:space="preserve">"Method, Mathematics and Terminology", a </w:t>
@@ -798,18 +915,7 @@
                         <w:t>everity field value of "High" and a Priority field value of "Critical".</w:t>
                       </w:r>
                       <w:r>
-                        <w:t xml:space="preserve"> It then checks that the response from the </w:t>
-                      </w:r>
-                      <w:r>
-                        <w:t>/</w:t>
-                      </w:r>
-                      <w:proofErr w:type="spellStart"/>
-                      <w:r>
-                        <w:t>get_mmet_severity_high</w:t>
-                      </w:r>
-                      <w:proofErr w:type="spellEnd"/>
-                      <w:r>
-                        <w:t xml:space="preserve"> endpoint contains the expected data.</w:t>
+                        <w:t xml:space="preserve"> It then checks that the response from the /get_mmet_severity_high endpoint contains the expected data.</w:t>
                       </w:r>
                     </w:p>
                   </w:txbxContent>
@@ -915,20 +1021,11 @@
           <w:bCs/>
         </w:rPr>
       </w:pPr>
-    </w:p>
-    <w:p>
-      <w:pPr>
-        <w:rPr>
-          <w:b/>
-          <w:bCs/>
-        </w:rPr>
-      </w:pPr>
-      <w:r>
-        <w:rPr>
-          <w:b/>
-          <w:bCs/>
-        </w:rPr>
-        <w:lastRenderedPageBreak/>
+      <w:r>
+        <w:rPr>
+          <w:b/>
+          <w:bCs/>
+        </w:rPr>
         <w:t xml:space="preserve">Endpoint </w:t>
       </w:r>
       <w:r>
@@ -938,28 +1035,6 @@
         </w:rPr>
         <w:t>3</w:t>
       </w:r>
-    </w:p>
-    <w:p>
-      <w:r>
-        <w:rPr>
-          <w:b/>
-          <w:bCs/>
-        </w:rPr>
-        <w:t>Endpoint Address</w:t>
-      </w:r>
-      <w:r>
-        <w:t xml:space="preserve">: </w:t>
-      </w:r>
-      <w:r>
-        <w:t>/</w:t>
-      </w:r>
-      <w:bookmarkStart w:id="0" w:name="_Hlk184627560"/>
-      <w:proofErr w:type="spellStart"/>
-      <w:r>
-        <w:t>get_appendix_missingContent_tag</w:t>
-      </w:r>
-      <w:bookmarkEnd w:id="0"/>
-      <w:proofErr w:type="spellEnd"/>
     </w:p>
     <w:p>
       <w:r>
@@ -969,16 +1044,16 @@
         <mc:AlternateContent>
           <mc:Choice Requires="wps">
             <w:drawing>
-              <wp:anchor distT="0" distB="0" distL="114300" distR="114300" simplePos="0" relativeHeight="251681792" behindDoc="0" locked="0" layoutInCell="1" allowOverlap="1" wp14:anchorId="35C3AF06" wp14:editId="2F1E460F">
+              <wp:anchor distT="0" distB="0" distL="114300" distR="114300" simplePos="0" relativeHeight="251681792" behindDoc="0" locked="0" layoutInCell="1" allowOverlap="1" wp14:anchorId="35C3AF06" wp14:editId="6BE65130">
                 <wp:simplePos x="0" y="0"/>
                 <wp:positionH relativeFrom="column">
                   <wp:posOffset>0</wp:posOffset>
                 </wp:positionH>
                 <wp:positionV relativeFrom="paragraph">
-                  <wp:posOffset>-635</wp:posOffset>
+                  <wp:posOffset>315594</wp:posOffset>
                 </wp:positionV>
-                <wp:extent cx="5961530" cy="2940424"/>
-                <wp:effectExtent l="0" t="0" r="7620" b="19050"/>
+                <wp:extent cx="5961380" cy="3381375"/>
+                <wp:effectExtent l="0" t="0" r="20320" b="28575"/>
                 <wp:wrapNone/>
                 <wp:docPr id="876064626" name="Rectangle 1"/>
                 <wp:cNvGraphicFramePr/>
@@ -989,7 +1064,7 @@
                       <wps:spPr>
                         <a:xfrm>
                           <a:off x="0" y="0"/>
-                          <a:ext cx="5961530" cy="2940424"/>
+                          <a:ext cx="5961380" cy="3381375"/>
                         </a:xfrm>
                         <a:prstGeom prst="rect">
                           <a:avLst/>
@@ -1012,11 +1087,54 @@
                       <wps:txbx>
                         <w:txbxContent>
                           <w:p>
-                            <w:proofErr w:type="spellStart"/>
                             <w:r>
                               <w:t>Pytest</w:t>
                             </w:r>
-                            <w:proofErr w:type="spellEnd"/>
+                            <w:r>
+                              <w:t>:</w:t>
+                            </w:r>
+                          </w:p>
+                          <w:p>
+                            <w:r>
+                              <w:rPr>
+                                <w:noProof/>
+                              </w:rPr>
+                              <w:drawing>
+                                <wp:inline distT="0" distB="0" distL="0" distR="0" wp14:anchorId="10B9DE57" wp14:editId="459373B7">
+                                  <wp:extent cx="4551680" cy="2835910"/>
+                                  <wp:effectExtent l="0" t="0" r="1270" b="2540"/>
+                                  <wp:docPr id="1263665840" name="Picture 1"/>
+                                  <wp:cNvGraphicFramePr>
+                                    <a:graphicFrameLocks xmlns:a="http://schemas.openxmlformats.org/drawingml/2006/main" noChangeAspect="1"/>
+                                  </wp:cNvGraphicFramePr>
+                                  <a:graphic xmlns:a="http://schemas.openxmlformats.org/drawingml/2006/main">
+                                    <a:graphicData uri="http://schemas.openxmlformats.org/drawingml/2006/picture">
+                                      <pic:pic xmlns:pic="http://schemas.openxmlformats.org/drawingml/2006/picture">
+                                        <pic:nvPicPr>
+                                          <pic:cNvPr id="1263665840" name=""/>
+                                          <pic:cNvPicPr/>
+                                        </pic:nvPicPr>
+                                        <pic:blipFill>
+                                          <a:blip r:embed="rId9"/>
+                                          <a:stretch>
+                                            <a:fillRect/>
+                                          </a:stretch>
+                                        </pic:blipFill>
+                                        <pic:spPr>
+                                          <a:xfrm>
+                                            <a:off x="0" y="0"/>
+                                            <a:ext cx="4551680" cy="2835910"/>
+                                          </a:xfrm>
+                                          <a:prstGeom prst="rect">
+                                            <a:avLst/>
+                                          </a:prstGeom>
+                                        </pic:spPr>
+                                      </pic:pic>
+                                    </a:graphicData>
+                                  </a:graphic>
+                                </wp:inline>
+                              </w:drawing>
+                            </w:r>
                           </w:p>
                         </w:txbxContent>
                       </wps:txbx>
@@ -1037,15 +1155,58 @@
           </mc:Choice>
           <mc:Fallback>
             <w:pict>
-              <v:rect w14:anchorId="35C3AF06" id="_x0000_s1030" style="position:absolute;margin-left:0;margin-top:-.05pt;width:469.4pt;height:231.55pt;z-index:251681792;visibility:visible;mso-wrap-style:square;mso-height-percent:0;mso-wrap-distance-left:9pt;mso-wrap-distance-top:0;mso-wrap-distance-right:9pt;mso-wrap-distance-bottom:0;mso-position-horizontal:absolute;mso-position-horizontal-relative:text;mso-position-vertical:absolute;mso-position-vertical-relative:text;mso-height-percent:0;mso-height-relative:margin;v-text-anchor:middle" o:gfxdata="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" fillcolor="white [3201]" strokecolor="black [3200]" strokeweight="1pt">
+              <v:rect w14:anchorId="35C3AF06" id="_x0000_s1030" style="position:absolute;margin-left:0;margin-top:24.85pt;width:469.4pt;height:266.25pt;z-index:251681792;visibility:visible;mso-wrap-style:square;mso-height-percent:0;mso-wrap-distance-left:9pt;mso-wrap-distance-top:0;mso-wrap-distance-right:9pt;mso-wrap-distance-bottom:0;mso-position-horizontal:absolute;mso-position-horizontal-relative:text;mso-position-vertical:absolute;mso-position-vertical-relative:text;mso-height-percent:0;mso-height-relative:margin;v-text-anchor:middle" o:gfxdata="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" fillcolor="white [3201]" strokecolor="black [3200]" strokeweight="1pt">
                 <v:textbox>
                   <w:txbxContent>
                     <w:p>
-                      <w:proofErr w:type="spellStart"/>
                       <w:r>
                         <w:t>Pytest</w:t>
                       </w:r>
-                      <w:proofErr w:type="spellEnd"/>
+                      <w:r>
+                        <w:t>:</w:t>
+                      </w:r>
+                    </w:p>
+                    <w:p>
+                      <w:r>
+                        <w:rPr>
+                          <w:noProof/>
+                        </w:rPr>
+                        <w:drawing>
+                          <wp:inline distT="0" distB="0" distL="0" distR="0" wp14:anchorId="10B9DE57" wp14:editId="459373B7">
+                            <wp:extent cx="4551680" cy="2835910"/>
+                            <wp:effectExtent l="0" t="0" r="1270" b="2540"/>
+                            <wp:docPr id="1263665840" name="Picture 1"/>
+                            <wp:cNvGraphicFramePr>
+                              <a:graphicFrameLocks xmlns:a="http://schemas.openxmlformats.org/drawingml/2006/main" noChangeAspect="1"/>
+                            </wp:cNvGraphicFramePr>
+                            <a:graphic xmlns:a="http://schemas.openxmlformats.org/drawingml/2006/main">
+                              <a:graphicData uri="http://schemas.openxmlformats.org/drawingml/2006/picture">
+                                <pic:pic xmlns:pic="http://schemas.openxmlformats.org/drawingml/2006/picture">
+                                  <pic:nvPicPr>
+                                    <pic:cNvPr id="1263665840" name=""/>
+                                    <pic:cNvPicPr/>
+                                  </pic:nvPicPr>
+                                  <pic:blipFill>
+                                    <a:blip r:embed="rId9"/>
+                                    <a:stretch>
+                                      <a:fillRect/>
+                                    </a:stretch>
+                                  </pic:blipFill>
+                                  <pic:spPr>
+                                    <a:xfrm>
+                                      <a:off x="0" y="0"/>
+                                      <a:ext cx="4551680" cy="2835910"/>
+                                    </a:xfrm>
+                                    <a:prstGeom prst="rect">
+                                      <a:avLst/>
+                                    </a:prstGeom>
+                                  </pic:spPr>
+                                </pic:pic>
+                              </a:graphicData>
+                            </a:graphic>
+                          </wp:inline>
+                        </w:drawing>
+                      </w:r>
                     </w:p>
                   </w:txbxContent>
                 </v:textbox>
@@ -1054,6 +1215,24 @@
           </mc:Fallback>
         </mc:AlternateContent>
       </w:r>
+      <w:r>
+        <w:rPr>
+          <w:b/>
+          <w:bCs/>
+        </w:rPr>
+        <w:t>Endpoint Address</w:t>
+      </w:r>
+      <w:r>
+        <w:t xml:space="preserve">: </w:t>
+      </w:r>
+      <w:r>
+        <w:t>/</w:t>
+      </w:r>
+      <w:bookmarkStart w:id="0" w:name="_Hlk184627560"/>
+      <w:r>
+        <w:t>get_appendix_missingContent_tag</w:t>
+      </w:r>
+      <w:bookmarkEnd w:id="0"/>
     </w:p>
     <w:p/>
     <w:p/>
@@ -1061,6 +1240,15 @@
     <w:p/>
     <w:p/>
     <w:p/>
+    <w:p/>
+    <w:p>
+      <w:pPr>
+        <w:rPr>
+          <w:b/>
+          <w:bCs/>
+        </w:rPr>
+      </w:pPr>
+    </w:p>
     <w:p>
       <w:pPr>
         <w:rPr>
@@ -1161,32 +1349,13 @@
                               <w:t>This test fixture is to verify the /</w:t>
                             </w:r>
                             <w:r>
-                              <w:t xml:space="preserve"> </w:t>
-                            </w:r>
-                            <w:proofErr w:type="spellStart"/>
-                            <w:r>
-                              <w:t>get_appendix_missingContent_tag</w:t>
-                            </w:r>
-                            <w:proofErr w:type="spellEnd"/>
-                            <w:r>
-                              <w:t xml:space="preserve"> </w:t>
+                              <w:t xml:space="preserve"> get_appendix_missingContent_tag </w:t>
                             </w:r>
                             <w:r>
-                              <w:t xml:space="preserve">endpoint which retrieves documents from the categories collection that have </w:t>
+                              <w:t>endpoint which retrieves documents from the categories collection that have both “appendix” tag and “missing content” tag. It then checks that the response from the /</w:t>
                             </w:r>
                             <w:r>
-                              <w:t>both “appendix” tag and “missing content” tag.</w:t>
-                            </w:r>
-                            <w:r>
-                              <w:t xml:space="preserve"> It then checks that the response from the /</w:t>
-                            </w:r>
-                            <w:proofErr w:type="spellStart"/>
-                            <w:r>
-                              <w:t>get_appendix_missingContent_tag</w:t>
-                            </w:r>
-                            <w:proofErr w:type="spellEnd"/>
-                            <w:r>
-                              <w:t xml:space="preserve"> </w:t>
+                              <w:t xml:space="preserve">get_appendix_missingContent_tag </w:t>
                             </w:r>
                             <w:r>
                               <w:t>endpoint contains the expected data.</w:t>
@@ -1220,32 +1389,13 @@
                         <w:t>This test fixture is to verify the /</w:t>
                       </w:r>
                       <w:r>
-                        <w:t xml:space="preserve"> </w:t>
-                      </w:r>
-                      <w:proofErr w:type="spellStart"/>
-                      <w:r>
-                        <w:t>get_appendix_missingContent_tag</w:t>
-                      </w:r>
-                      <w:proofErr w:type="spellEnd"/>
-                      <w:r>
-                        <w:t xml:space="preserve"> </w:t>
+                        <w:t xml:space="preserve"> get_appendix_missingContent_tag </w:t>
                       </w:r>
                       <w:r>
-                        <w:t xml:space="preserve">endpoint which retrieves documents from the categories collection that have </w:t>
+                        <w:t>endpoint which retrieves documents from the categories collection that have both “appendix” tag and “missing content” tag. It then checks that the response from the /</w:t>
                       </w:r>
                       <w:r>
-                        <w:t>both “appendix” tag and “missing content” tag.</w:t>
-                      </w:r>
-                      <w:r>
-                        <w:t xml:space="preserve"> It then checks that the response from the /</w:t>
-                      </w:r>
-                      <w:proofErr w:type="spellStart"/>
-                      <w:r>
-                        <w:t>get_appendix_missingContent_tag</w:t>
-                      </w:r>
-                      <w:proofErr w:type="spellEnd"/>
-                      <w:r>
-                        <w:t xml:space="preserve"> </w:t>
+                        <w:t xml:space="preserve">get_appendix_missingContent_tag </w:t>
                       </w:r>
                       <w:r>
                         <w:t>endpoint contains the expected data.</w:t>
@@ -1355,20 +1505,11 @@
           <w:bCs/>
         </w:rPr>
       </w:pPr>
-    </w:p>
-    <w:p>
-      <w:pPr>
-        <w:rPr>
-          <w:b/>
-          <w:bCs/>
-        </w:rPr>
-      </w:pPr>
-      <w:r>
-        <w:rPr>
-          <w:b/>
-          <w:bCs/>
-        </w:rPr>
-        <w:lastRenderedPageBreak/>
+      <w:r>
+        <w:rPr>
+          <w:b/>
+          <w:bCs/>
+        </w:rPr>
         <w:t>Endpoint</w:t>
       </w:r>
       <w:r>
@@ -1377,21 +1518,6 @@
           <w:bCs/>
         </w:rPr>
         <w:t xml:space="preserve"> 4</w:t>
-      </w:r>
-    </w:p>
-    <w:p>
-      <w:r>
-        <w:rPr>
-          <w:b/>
-          <w:bCs/>
-        </w:rPr>
-        <w:t>Endpoint Address</w:t>
-      </w:r>
-      <w:r>
-        <w:t>:</w:t>
-      </w:r>
-      <w:r>
-        <w:t>/get_doc_15th_onwards</w:t>
       </w:r>
     </w:p>
     <w:p>
@@ -1402,16 +1528,16 @@
         <mc:AlternateContent>
           <mc:Choice Requires="wps">
             <w:drawing>
-              <wp:anchor distT="0" distB="0" distL="114300" distR="114300" simplePos="0" relativeHeight="251683840" behindDoc="0" locked="0" layoutInCell="1" allowOverlap="1" wp14:anchorId="433E4093" wp14:editId="46401A7F">
+              <wp:anchor distT="0" distB="0" distL="114300" distR="114300" simplePos="0" relativeHeight="251683840" behindDoc="0" locked="0" layoutInCell="1" allowOverlap="1" wp14:anchorId="433E4093" wp14:editId="1B96D563">
                 <wp:simplePos x="0" y="0"/>
                 <wp:positionH relativeFrom="column">
                   <wp:posOffset>0</wp:posOffset>
                 </wp:positionH>
                 <wp:positionV relativeFrom="paragraph">
-                  <wp:posOffset>-635</wp:posOffset>
+                  <wp:posOffset>313055</wp:posOffset>
                 </wp:positionV>
-                <wp:extent cx="5961530" cy="2940424"/>
-                <wp:effectExtent l="0" t="0" r="7620" b="19050"/>
+                <wp:extent cx="5961380" cy="3333750"/>
+                <wp:effectExtent l="0" t="0" r="20320" b="19050"/>
                 <wp:wrapNone/>
                 <wp:docPr id="549674793" name="Rectangle 1"/>
                 <wp:cNvGraphicFramePr/>
@@ -1422,7 +1548,7 @@
                       <wps:spPr>
                         <a:xfrm>
                           <a:off x="0" y="0"/>
-                          <a:ext cx="5961530" cy="2940424"/>
+                          <a:ext cx="5961380" cy="3333750"/>
                         </a:xfrm>
                         <a:prstGeom prst="rect">
                           <a:avLst/>
@@ -1445,13 +1571,53 @@
                       <wps:txbx>
                         <w:txbxContent>
                           <w:p>
-                            <w:proofErr w:type="spellStart"/>
                             <w:r>
                               <w:t>Pytest</w:t>
                             </w:r>
-                            <w:proofErr w:type="spellEnd"/>
                             <w:r>
-                              <w:t xml:space="preserve"> </w:t>
+                              <w:t>:</w:t>
+                            </w:r>
+                          </w:p>
+                          <w:p>
+                            <w:r>
+                              <w:rPr>
+                                <w:noProof/>
+                              </w:rPr>
+                              <w:drawing>
+                                <wp:inline distT="0" distB="0" distL="0" distR="0" wp14:anchorId="475F929E" wp14:editId="52E15EEB">
+                                  <wp:extent cx="1590675" cy="2987365"/>
+                                  <wp:effectExtent l="0" t="0" r="0" b="3810"/>
+                                  <wp:docPr id="1719284947" name="Picture 1" descr="A screen shot of a computer program&#10;&#10;Description automatically generated"/>
+                                  <wp:cNvGraphicFramePr>
+                                    <a:graphicFrameLocks xmlns:a="http://schemas.openxmlformats.org/drawingml/2006/main" noChangeAspect="1"/>
+                                  </wp:cNvGraphicFramePr>
+                                  <a:graphic xmlns:a="http://schemas.openxmlformats.org/drawingml/2006/main">
+                                    <a:graphicData uri="http://schemas.openxmlformats.org/drawingml/2006/picture">
+                                      <pic:pic xmlns:pic="http://schemas.openxmlformats.org/drawingml/2006/picture">
+                                        <pic:nvPicPr>
+                                          <pic:cNvPr id="1719284947" name="Picture 1" descr="A screen shot of a computer program&#10;&#10;Description automatically generated"/>
+                                          <pic:cNvPicPr/>
+                                        </pic:nvPicPr>
+                                        <pic:blipFill>
+                                          <a:blip r:embed="rId10"/>
+                                          <a:stretch>
+                                            <a:fillRect/>
+                                          </a:stretch>
+                                        </pic:blipFill>
+                                        <pic:spPr>
+                                          <a:xfrm>
+                                            <a:off x="0" y="0"/>
+                                            <a:ext cx="1590848" cy="2987690"/>
+                                          </a:xfrm>
+                                          <a:prstGeom prst="rect">
+                                            <a:avLst/>
+                                          </a:prstGeom>
+                                        </pic:spPr>
+                                      </pic:pic>
+                                    </a:graphicData>
+                                  </a:graphic>
+                                </wp:inline>
+                              </w:drawing>
                             </w:r>
                           </w:p>
                         </w:txbxContent>
@@ -1473,17 +1639,57 @@
           </mc:Choice>
           <mc:Fallback>
             <w:pict>
-              <v:rect w14:anchorId="433E4093" id="_x0000_s1032" style="position:absolute;margin-left:0;margin-top:-.05pt;width:469.4pt;height:231.55pt;z-index:251683840;visibility:visible;mso-wrap-style:square;mso-height-percent:0;mso-wrap-distance-left:9pt;mso-wrap-distance-top:0;mso-wrap-distance-right:9pt;mso-wrap-distance-bottom:0;mso-position-horizontal:absolute;mso-position-horizontal-relative:text;mso-position-vertical:absolute;mso-position-vertical-relative:text;mso-height-percent:0;mso-height-relative:margin;v-text-anchor:middle" o:gfxdata="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" fillcolor="white [3201]" strokecolor="black [3200]" strokeweight="1pt">
+              <v:rect w14:anchorId="433E4093" id="_x0000_s1032" style="position:absolute;margin-left:0;margin-top:24.65pt;width:469.4pt;height:262.5pt;z-index:251683840;visibility:visible;mso-wrap-style:square;mso-height-percent:0;mso-wrap-distance-left:9pt;mso-wrap-distance-top:0;mso-wrap-distance-right:9pt;mso-wrap-distance-bottom:0;mso-position-horizontal:absolute;mso-position-horizontal-relative:text;mso-position-vertical:absolute;mso-position-vertical-relative:text;mso-height-percent:0;mso-height-relative:margin;v-text-anchor:middle" o:gfxdata="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" fillcolor="white [3201]" strokecolor="black [3200]" strokeweight="1pt">
                 <v:textbox>
                   <w:txbxContent>
                     <w:p>
-                      <w:proofErr w:type="spellStart"/>
                       <w:r>
                         <w:t>Pytest</w:t>
                       </w:r>
-                      <w:proofErr w:type="spellEnd"/>
                       <w:r>
-                        <w:t xml:space="preserve"> </w:t>
+                        <w:t>:</w:t>
+                      </w:r>
+                    </w:p>
+                    <w:p>
+                      <w:r>
+                        <w:rPr>
+                          <w:noProof/>
+                        </w:rPr>
+                        <w:drawing>
+                          <wp:inline distT="0" distB="0" distL="0" distR="0" wp14:anchorId="475F929E" wp14:editId="52E15EEB">
+                            <wp:extent cx="1590675" cy="2987365"/>
+                            <wp:effectExtent l="0" t="0" r="0" b="3810"/>
+                            <wp:docPr id="1719284947" name="Picture 1" descr="A screen shot of a computer program&#10;&#10;Description automatically generated"/>
+                            <wp:cNvGraphicFramePr>
+                              <a:graphicFrameLocks xmlns:a="http://schemas.openxmlformats.org/drawingml/2006/main" noChangeAspect="1"/>
+                            </wp:cNvGraphicFramePr>
+                            <a:graphic xmlns:a="http://schemas.openxmlformats.org/drawingml/2006/main">
+                              <a:graphicData uri="http://schemas.openxmlformats.org/drawingml/2006/picture">
+                                <pic:pic xmlns:pic="http://schemas.openxmlformats.org/drawingml/2006/picture">
+                                  <pic:nvPicPr>
+                                    <pic:cNvPr id="1719284947" name="Picture 1" descr="A screen shot of a computer program&#10;&#10;Description automatically generated"/>
+                                    <pic:cNvPicPr/>
+                                  </pic:nvPicPr>
+                                  <pic:blipFill>
+                                    <a:blip r:embed="rId10"/>
+                                    <a:stretch>
+                                      <a:fillRect/>
+                                    </a:stretch>
+                                  </pic:blipFill>
+                                  <pic:spPr>
+                                    <a:xfrm>
+                                      <a:off x="0" y="0"/>
+                                      <a:ext cx="1590848" cy="2987690"/>
+                                    </a:xfrm>
+                                    <a:prstGeom prst="rect">
+                                      <a:avLst/>
+                                    </a:prstGeom>
+                                  </pic:spPr>
+                                </pic:pic>
+                              </a:graphicData>
+                            </a:graphic>
+                          </wp:inline>
+                        </w:drawing>
                       </w:r>
                     </w:p>
                   </w:txbxContent>
@@ -1493,6 +1699,19 @@
           </mc:Fallback>
         </mc:AlternateContent>
       </w:r>
+      <w:r>
+        <w:rPr>
+          <w:b/>
+          <w:bCs/>
+        </w:rPr>
+        <w:t>Endpoint Address</w:t>
+      </w:r>
+      <w:r>
+        <w:t>:</w:t>
+      </w:r>
+      <w:r>
+        <w:t>/get_doc_15th_onwards</w:t>
+      </w:r>
     </w:p>
     <w:p/>
     <w:p/>
@@ -1500,6 +1719,15 @@
     <w:p/>
     <w:p/>
     <w:p/>
+    <w:p/>
+    <w:p>
+      <w:pPr>
+        <w:rPr>
+          <w:b/>
+          <w:bCs/>
+        </w:rPr>
+      </w:pPr>
+    </w:p>
     <w:p>
       <w:pPr>
         <w:rPr>
@@ -1597,27 +1825,7 @@
                         <w:txbxContent>
                           <w:p>
                             <w:r>
-                              <w:t>This test fixture is to verify the /get_doc_15th_onwards</w:t>
-                            </w:r>
-                            <w:r>
-                              <w:t xml:space="preserve"> </w:t>
-                            </w:r>
-                            <w:r>
-                              <w:t>endpoint which retrieves documents from the categories collection that have a date field of January 20</w:t>
-                            </w:r>
-                            <w:r>
-                              <w:t>, 2024,</w:t>
-                            </w:r>
-                            <w:r>
-                              <w:t xml:space="preserve"> or later.  It then checks that the response from the /</w:t>
-                            </w:r>
-                            <w:proofErr w:type="spellStart"/>
-                            <w:r>
-                              <w:t>get_mmet_severity_high</w:t>
-                            </w:r>
-                            <w:proofErr w:type="spellEnd"/>
-                            <w:r>
-                              <w:t xml:space="preserve"> endpoint contains the expected data.</w:t>
+                              <w:t>This test fixture is to verify the /get_doc_15th_onwards endpoint which retrieves documents from the categories collection that have a date field of January 20, 2024, or later.  It then checks that the response from the /get_mmet_severity_high endpoint contains the expected data.</w:t>
                             </w:r>
                           </w:p>
                           <w:p/>
@@ -1645,27 +1853,7 @@
                   <w:txbxContent>
                     <w:p>
                       <w:r>
-                        <w:t>This test fixture is to verify the /get_doc_15th_onwards</w:t>
-                      </w:r>
-                      <w:r>
-                        <w:t xml:space="preserve"> </w:t>
-                      </w:r>
-                      <w:r>
-                        <w:t>endpoint which retrieves documents from the categories collection that have a date field of January 20</w:t>
-                      </w:r>
-                      <w:r>
-                        <w:t>, 2024,</w:t>
-                      </w:r>
-                      <w:r>
-                        <w:t xml:space="preserve"> or later.  It then checks that the response from the /</w:t>
-                      </w:r>
-                      <w:proofErr w:type="spellStart"/>
-                      <w:r>
-                        <w:t>get_mmet_severity_high</w:t>
-                      </w:r>
-                      <w:proofErr w:type="spellEnd"/>
-                      <w:r>
-                        <w:t xml:space="preserve"> endpoint contains the expected data.</w:t>
+                        <w:t>This test fixture is to verify the /get_doc_15th_onwards endpoint which retrieves documents from the categories collection that have a date field of January 20, 2024, or later.  It then checks that the response from the /get_mmet_severity_high endpoint contains the expected data.</w:t>
                       </w:r>
                     </w:p>
                     <w:p/>
@@ -1772,20 +1960,11 @@
           <w:bCs/>
         </w:rPr>
       </w:pPr>
-    </w:p>
-    <w:p>
-      <w:pPr>
-        <w:rPr>
-          <w:b/>
-          <w:bCs/>
-        </w:rPr>
-      </w:pPr>
-      <w:r>
-        <w:rPr>
-          <w:b/>
-          <w:bCs/>
-        </w:rPr>
-        <w:lastRenderedPageBreak/>
+      <w:r>
+        <w:rPr>
+          <w:b/>
+          <w:bCs/>
+        </w:rPr>
         <w:t xml:space="preserve">Endpoint </w:t>
       </w:r>
       <w:r>
@@ -1795,26 +1974,6 @@
         </w:rPr>
         <w:t>5</w:t>
       </w:r>
-    </w:p>
-    <w:p>
-      <w:r>
-        <w:rPr>
-          <w:b/>
-          <w:bCs/>
-        </w:rPr>
-        <w:t>Endpoint Address</w:t>
-      </w:r>
-      <w:r>
-        <w:t xml:space="preserve">: </w:t>
-      </w:r>
-      <w:r>
-        <w:t>/</w:t>
-      </w:r>
-      <w:proofErr w:type="spellStart"/>
-      <w:r>
-        <w:t>get_important_technical_tag</w:t>
-      </w:r>
-      <w:proofErr w:type="spellEnd"/>
     </w:p>
     <w:p>
       <w:r>
@@ -1824,16 +1983,16 @@
         <mc:AlternateContent>
           <mc:Choice Requires="wps">
             <w:drawing>
-              <wp:anchor distT="0" distB="0" distL="114300" distR="114300" simplePos="0" relativeHeight="251685888" behindDoc="0" locked="0" layoutInCell="1" allowOverlap="1" wp14:anchorId="276DADBF" wp14:editId="35AF37C7">
+              <wp:anchor distT="0" distB="0" distL="114300" distR="114300" simplePos="0" relativeHeight="251685888" behindDoc="0" locked="0" layoutInCell="1" allowOverlap="1" wp14:anchorId="276DADBF" wp14:editId="50D1E363">
                 <wp:simplePos x="0" y="0"/>
                 <wp:positionH relativeFrom="column">
                   <wp:posOffset>0</wp:posOffset>
                 </wp:positionH>
                 <wp:positionV relativeFrom="paragraph">
-                  <wp:posOffset>0</wp:posOffset>
+                  <wp:posOffset>319406</wp:posOffset>
                 </wp:positionV>
-                <wp:extent cx="5961530" cy="2940424"/>
-                <wp:effectExtent l="0" t="0" r="7620" b="19050"/>
+                <wp:extent cx="5961380" cy="3314700"/>
+                <wp:effectExtent l="0" t="0" r="20320" b="19050"/>
                 <wp:wrapNone/>
                 <wp:docPr id="1289944803" name="Rectangle 1"/>
                 <wp:cNvGraphicFramePr/>
@@ -1844,7 +2003,7 @@
                       <wps:spPr>
                         <a:xfrm>
                           <a:off x="0" y="0"/>
-                          <a:ext cx="5961530" cy="2940424"/>
+                          <a:ext cx="5961380" cy="3314700"/>
                         </a:xfrm>
                         <a:prstGeom prst="rect">
                           <a:avLst/>
@@ -1867,13 +2026,53 @@
                       <wps:txbx>
                         <w:txbxContent>
                           <w:p>
-                            <w:proofErr w:type="spellStart"/>
                             <w:r>
                               <w:t>Pytest</w:t>
                             </w:r>
-                            <w:proofErr w:type="spellEnd"/>
                             <w:r>
-                              <w:t xml:space="preserve"> </w:t>
+                              <w:t>:</w:t>
+                            </w:r>
+                          </w:p>
+                          <w:p>
+                            <w:r>
+                              <w:rPr>
+                                <w:noProof/>
+                              </w:rPr>
+                              <w:drawing>
+                                <wp:inline distT="0" distB="0" distL="0" distR="0" wp14:anchorId="71BC86A9" wp14:editId="43F3E8FB">
+                                  <wp:extent cx="3080385" cy="2835910"/>
+                                  <wp:effectExtent l="0" t="0" r="5715" b="2540"/>
+                                  <wp:docPr id="594224957" name="Picture 1" descr="A computer screen shot of a program code&#10;&#10;Description automatically generated"/>
+                                  <wp:cNvGraphicFramePr>
+                                    <a:graphicFrameLocks xmlns:a="http://schemas.openxmlformats.org/drawingml/2006/main" noChangeAspect="1"/>
+                                  </wp:cNvGraphicFramePr>
+                                  <a:graphic xmlns:a="http://schemas.openxmlformats.org/drawingml/2006/main">
+                                    <a:graphicData uri="http://schemas.openxmlformats.org/drawingml/2006/picture">
+                                      <pic:pic xmlns:pic="http://schemas.openxmlformats.org/drawingml/2006/picture">
+                                        <pic:nvPicPr>
+                                          <pic:cNvPr id="594224957" name="Picture 1" descr="A computer screen shot of a program code&#10;&#10;Description automatically generated"/>
+                                          <pic:cNvPicPr/>
+                                        </pic:nvPicPr>
+                                        <pic:blipFill>
+                                          <a:blip r:embed="rId11"/>
+                                          <a:stretch>
+                                            <a:fillRect/>
+                                          </a:stretch>
+                                        </pic:blipFill>
+                                        <pic:spPr>
+                                          <a:xfrm>
+                                            <a:off x="0" y="0"/>
+                                            <a:ext cx="3080385" cy="2835910"/>
+                                          </a:xfrm>
+                                          <a:prstGeom prst="rect">
+                                            <a:avLst/>
+                                          </a:prstGeom>
+                                        </pic:spPr>
+                                      </pic:pic>
+                                    </a:graphicData>
+                                  </a:graphic>
+                                </wp:inline>
+                              </w:drawing>
                             </w:r>
                           </w:p>
                         </w:txbxContent>
@@ -1895,17 +2094,57 @@
           </mc:Choice>
           <mc:Fallback>
             <w:pict>
-              <v:rect w14:anchorId="276DADBF" id="_x0000_s1034" style="position:absolute;margin-left:0;margin-top:0;width:469.4pt;height:231.55pt;z-index:251685888;visibility:visible;mso-wrap-style:square;mso-height-percent:0;mso-wrap-distance-left:9pt;mso-wrap-distance-top:0;mso-wrap-distance-right:9pt;mso-wrap-distance-bottom:0;mso-position-horizontal:absolute;mso-position-horizontal-relative:text;mso-position-vertical:absolute;mso-position-vertical-relative:text;mso-height-percent:0;mso-height-relative:margin;v-text-anchor:middle" o:gfxdata="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" fillcolor="white [3201]" strokecolor="black [3200]" strokeweight="1pt">
+              <v:rect w14:anchorId="276DADBF" id="_x0000_s1034" style="position:absolute;margin-left:0;margin-top:25.15pt;width:469.4pt;height:261pt;z-index:251685888;visibility:visible;mso-wrap-style:square;mso-height-percent:0;mso-wrap-distance-left:9pt;mso-wrap-distance-top:0;mso-wrap-distance-right:9pt;mso-wrap-distance-bottom:0;mso-position-horizontal:absolute;mso-position-horizontal-relative:text;mso-position-vertical:absolute;mso-position-vertical-relative:text;mso-height-percent:0;mso-height-relative:margin;v-text-anchor:middle" o:gfxdata="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" fillcolor="white [3201]" strokecolor="black [3200]" strokeweight="1pt">
                 <v:textbox>
                   <w:txbxContent>
                     <w:p>
-                      <w:proofErr w:type="spellStart"/>
                       <w:r>
                         <w:t>Pytest</w:t>
                       </w:r>
-                      <w:proofErr w:type="spellEnd"/>
                       <w:r>
-                        <w:t xml:space="preserve"> </w:t>
+                        <w:t>:</w:t>
+                      </w:r>
+                    </w:p>
+                    <w:p>
+                      <w:r>
+                        <w:rPr>
+                          <w:noProof/>
+                        </w:rPr>
+                        <w:drawing>
+                          <wp:inline distT="0" distB="0" distL="0" distR="0" wp14:anchorId="71BC86A9" wp14:editId="43F3E8FB">
+                            <wp:extent cx="3080385" cy="2835910"/>
+                            <wp:effectExtent l="0" t="0" r="5715" b="2540"/>
+                            <wp:docPr id="594224957" name="Picture 1" descr="A computer screen shot of a program code&#10;&#10;Description automatically generated"/>
+                            <wp:cNvGraphicFramePr>
+                              <a:graphicFrameLocks xmlns:a="http://schemas.openxmlformats.org/drawingml/2006/main" noChangeAspect="1"/>
+                            </wp:cNvGraphicFramePr>
+                            <a:graphic xmlns:a="http://schemas.openxmlformats.org/drawingml/2006/main">
+                              <a:graphicData uri="http://schemas.openxmlformats.org/drawingml/2006/picture">
+                                <pic:pic xmlns:pic="http://schemas.openxmlformats.org/drawingml/2006/picture">
+                                  <pic:nvPicPr>
+                                    <pic:cNvPr id="594224957" name="Picture 1" descr="A computer screen shot of a program code&#10;&#10;Description automatically generated"/>
+                                    <pic:cNvPicPr/>
+                                  </pic:nvPicPr>
+                                  <pic:blipFill>
+                                    <a:blip r:embed="rId11"/>
+                                    <a:stretch>
+                                      <a:fillRect/>
+                                    </a:stretch>
+                                  </pic:blipFill>
+                                  <pic:spPr>
+                                    <a:xfrm>
+                                      <a:off x="0" y="0"/>
+                                      <a:ext cx="3080385" cy="2835910"/>
+                                    </a:xfrm>
+                                    <a:prstGeom prst="rect">
+                                      <a:avLst/>
+                                    </a:prstGeom>
+                                  </pic:spPr>
+                                </pic:pic>
+                              </a:graphicData>
+                            </a:graphic>
+                          </wp:inline>
+                        </w:drawing>
                       </w:r>
                     </w:p>
                   </w:txbxContent>
@@ -1915,6 +2154,19 @@
           </mc:Fallback>
         </mc:AlternateContent>
       </w:r>
+      <w:r>
+        <w:rPr>
+          <w:b/>
+          <w:bCs/>
+        </w:rPr>
+        <w:t>Endpoint Address</w:t>
+      </w:r>
+      <w:r>
+        <w:t xml:space="preserve">: </w:t>
+      </w:r>
+      <w:r>
+        <w:t>/get_important_technical_tag</w:t>
+      </w:r>
     </w:p>
     <w:p/>
     <w:p/>
@@ -1922,6 +2174,15 @@
     <w:p/>
     <w:p/>
     <w:p/>
+    <w:p/>
+    <w:p>
+      <w:pPr>
+        <w:rPr>
+          <w:b/>
+          <w:bCs/>
+        </w:rPr>
+      </w:pPr>
+    </w:p>
     <w:p>
       <w:pPr>
         <w:rPr>
@@ -2019,32 +2280,7 @@
                         <w:txbxContent>
                           <w:p>
                             <w:r>
-                              <w:t>This test fixture is to verify the /</w:t>
-                            </w:r>
-                            <w:proofErr w:type="spellStart"/>
-                            <w:r>
-                              <w:t>get_important_technical_tag</w:t>
-                            </w:r>
-                            <w:proofErr w:type="spellEnd"/>
-                            <w:r>
-                              <w:t xml:space="preserve"> </w:t>
-                            </w:r>
-                            <w:r>
-                              <w:t xml:space="preserve">endpoint which retrieves documents from the categories collection that have </w:t>
-                            </w:r>
-                            <w:r>
-                              <w:t>tag with a category field of “technical” and “importance” value of 4 or greater. It</w:t>
-                            </w:r>
-                            <w:r>
-                              <w:t xml:space="preserve"> then checks that the response from the /</w:t>
-                            </w:r>
-                            <w:proofErr w:type="spellStart"/>
-                            <w:r>
-                              <w:t>get_important_technical_tag</w:t>
-                            </w:r>
-                            <w:proofErr w:type="spellEnd"/>
-                            <w:r>
-                              <w:t xml:space="preserve"> endpoint contains the expected data.</w:t>
+                              <w:t>This test fixture is to verify the /get_important_technical_tag endpoint which retrieves documents from the categories collection that have tag with a category field of “technical” and “importance” value of 4 or greater. It then checks that the response from the /get_important_technical_tag endpoint contains the expected data.</w:t>
                             </w:r>
                           </w:p>
                           <w:p/>
@@ -2072,32 +2308,7 @@
                   <w:txbxContent>
                     <w:p>
                       <w:r>
-                        <w:t>This test fixture is to verify the /</w:t>
-                      </w:r>
-                      <w:proofErr w:type="spellStart"/>
-                      <w:r>
-                        <w:t>get_important_technical_tag</w:t>
-                      </w:r>
-                      <w:proofErr w:type="spellEnd"/>
-                      <w:r>
-                        <w:t xml:space="preserve"> </w:t>
-                      </w:r>
-                      <w:r>
-                        <w:t xml:space="preserve">endpoint which retrieves documents from the categories collection that have </w:t>
-                      </w:r>
-                      <w:r>
-                        <w:t>tag with a category field of “technical” and “importance” value of 4 or greater. It</w:t>
-                      </w:r>
-                      <w:r>
-                        <w:t xml:space="preserve"> then checks that the response from the /</w:t>
-                      </w:r>
-                      <w:proofErr w:type="spellStart"/>
-                      <w:r>
-                        <w:t>get_important_technical_tag</w:t>
-                      </w:r>
-                      <w:proofErr w:type="spellEnd"/>
-                      <w:r>
-                        <w:t xml:space="preserve"> endpoint contains the expected data.</w:t>
+                        <w:t>This test fixture is to verify the /get_important_technical_tag endpoint which retrieves documents from the categories collection that have tag with a category field of “technical” and “importance” value of 4 or greater. It then checks that the response from the /get_important_technical_tag endpoint contains the expected data.</w:t>
                       </w:r>
                     </w:p>
                     <w:p/>
@@ -2215,7 +2426,7 @@
                                           <pic:cNvPicPr/>
                                         </pic:nvPicPr>
                                         <pic:blipFill>
-                                          <a:blip r:embed="rId7"/>
+                                          <a:blip r:embed="rId12"/>
                                           <a:stretch>
                                             <a:fillRect/>
                                           </a:stretch>
@@ -2284,7 +2495,7 @@
                                     <pic:cNvPicPr/>
                                   </pic:nvPicPr>
                                   <pic:blipFill>
-                                    <a:blip r:embed="rId7"/>
+                                    <a:blip r:embed="rId12"/>
                                     <a:stretch>
                                       <a:fillRect/>
                                     </a:stretch>
@@ -2312,21 +2523,12 @@
           </mc:Fallback>
         </mc:AlternateContent>
       </w:r>
-      <w:proofErr w:type="spellStart"/>
-      <w:r>
-        <w:rPr>
-          <w:b/>
-          <w:bCs/>
-        </w:rPr>
-        <w:t>Pytest</w:t>
-      </w:r>
-      <w:proofErr w:type="spellEnd"/>
-      <w:r>
-        <w:rPr>
-          <w:b/>
-          <w:bCs/>
-        </w:rPr>
-        <w:t xml:space="preserve"> output – Success message screenshot</w:t>
+      <w:r>
+        <w:rPr>
+          <w:b/>
+          <w:bCs/>
+        </w:rPr>
+        <w:t>Pytest output – Success message screenshot</w:t>
       </w:r>
     </w:p>
     <w:p>

</xml_diff>